<commit_message>
Updated appropriate use policy to reflect Raines comments
</commit_message>
<xml_diff>
--- a/REDCapGovernance/Other/REDCap Upgrade Documents/Baseline Test Script.docx
+++ b/REDCapGovernance/Other/REDCap Upgrade Documents/Baseline Test Script.docx
@@ -49,8 +49,6 @@
                 <w:szCs w:val="24"/>
               </w:rPr>
             </w:pPr>
-            <w:bookmarkStart w:id="0" w:name="_GoBack"/>
-            <w:bookmarkEnd w:id="0"/>
             <w:r>
               <w:rPr>
                 <w:b/>
@@ -1021,6 +1019,8 @@
             <w:r>
               <w:t>Add record in a data entry form</w:t>
             </w:r>
+            <w:bookmarkStart w:id="0" w:name="_GoBack"/>
+            <w:bookmarkEnd w:id="0"/>
           </w:p>
           <w:p>
             <w:pPr>
@@ -4408,6 +4408,7 @@
               </w:rPr>
               <w:t xml:space="preserve">The record has been successfully </w:t>
             </w:r>
+            <w:proofErr w:type="gramStart"/>
             <w:r>
               <w:rPr>
                 <w:bCs/>
@@ -4418,7 +4419,14 @@
               <w:rPr>
                 <w:bCs/>
               </w:rPr>
-              <w:t xml:space="preserve"> and the form status field displays a green icon.</w:t>
+              <w:t xml:space="preserve"> and</w:t>
+            </w:r>
+            <w:proofErr w:type="gramEnd"/>
+            <w:r>
+              <w:rPr>
+                <w:bCs/>
+              </w:rPr>
+              <w:t xml:space="preserve"> the form status field displays a green icon.</w:t>
             </w:r>
           </w:p>
         </w:tc>
@@ -5138,11 +5146,19 @@
               </w:rPr>
               <w:t>&lt;</w:t>
             </w:r>
-            <w:r>
-              <w:rPr>
-                <w:rFonts w:cs="Arial"/>
-              </w:rPr>
-              <w:t>see Ref step 8</w:t>
+            <w:proofErr w:type="gramStart"/>
+            <w:r>
+              <w:rPr>
+                <w:rFonts w:cs="Arial"/>
+              </w:rPr>
+              <w:t>see</w:t>
+            </w:r>
+            <w:proofErr w:type="gramEnd"/>
+            <w:r>
+              <w:rPr>
+                <w:rFonts w:cs="Arial"/>
+              </w:rPr>
+              <w:t xml:space="preserve"> Ref step 8</w:t>
             </w:r>
             <w:r>
               <w:rPr>
@@ -5610,7 +5626,21 @@
               <w:rPr>
                 <w:rFonts w:cs="Arial"/>
               </w:rPr>
-              <w:t>Shift All dates by value between 0 and 364 days.</w:t>
+              <w:t xml:space="preserve">Shift </w:t>
+            </w:r>
+            <w:proofErr w:type="gramStart"/>
+            <w:r>
+              <w:rPr>
+                <w:rFonts w:cs="Arial"/>
+              </w:rPr>
+              <w:t>All</w:t>
+            </w:r>
+            <w:proofErr w:type="gramEnd"/>
+            <w:r>
+              <w:rPr>
+                <w:rFonts w:cs="Arial"/>
+              </w:rPr>
+              <w:t xml:space="preserve"> dates by value between 0 and 364 days.</w:t>
             </w:r>
           </w:p>
           <w:p>
@@ -7795,62 +7825,6 @@
               <w:sz w:val="18"/>
             </w:rPr>
           </w:pPr>
-          <w:r>
-            <w:rPr>
-              <w:rFonts w:cs="Arial"/>
-              <w:noProof/>
-              <w:sz w:val="18"/>
-              <w:lang w:val="en-US" w:eastAsia="en-US"/>
-            </w:rPr>
-            <w:drawing>
-              <wp:inline distT="0" distB="0" distL="0" distR="0" wp14:anchorId="65FFCFB7" wp14:editId="21D08D41">
-                <wp:extent cx="3028950" cy="838200"/>
-                <wp:effectExtent l="0" t="0" r="0" b="0"/>
-                <wp:docPr id="2" name="Picture 2" descr="PSH_COM_blue"/>
-                <wp:cNvGraphicFramePr>
-                  <a:graphicFrameLocks xmlns:a="http://schemas.openxmlformats.org/drawingml/2006/main" noChangeAspect="1"/>
-                </wp:cNvGraphicFramePr>
-                <a:graphic xmlns:a="http://schemas.openxmlformats.org/drawingml/2006/main">
-                  <a:graphicData uri="http://schemas.openxmlformats.org/drawingml/2006/picture">
-                    <pic:pic xmlns:pic="http://schemas.openxmlformats.org/drawingml/2006/picture">
-                      <pic:nvPicPr>
-                        <pic:cNvPr id="0" name="Picture 1" descr="PSH_COM_blue"/>
-                        <pic:cNvPicPr>
-                          <a:picLocks noChangeAspect="1" noChangeArrowheads="1"/>
-                        </pic:cNvPicPr>
-                      </pic:nvPicPr>
-                      <pic:blipFill>
-                        <a:blip r:embed="rId1">
-                          <a:extLst>
-                            <a:ext uri="{28A0092B-C50C-407E-A947-70E740481C1C}">
-                              <a14:useLocalDpi xmlns:a14="http://schemas.microsoft.com/office/drawing/2010/main" val="0"/>
-                            </a:ext>
-                          </a:extLst>
-                        </a:blip>
-                        <a:srcRect/>
-                        <a:stretch>
-                          <a:fillRect/>
-                        </a:stretch>
-                      </pic:blipFill>
-                      <pic:spPr bwMode="auto">
-                        <a:xfrm>
-                          <a:off x="0" y="0"/>
-                          <a:ext cx="3028950" cy="838200"/>
-                        </a:xfrm>
-                        <a:prstGeom prst="rect">
-                          <a:avLst/>
-                        </a:prstGeom>
-                        <a:noFill/>
-                        <a:ln>
-                          <a:noFill/>
-                        </a:ln>
-                      </pic:spPr>
-                    </pic:pic>
-                  </a:graphicData>
-                </a:graphic>
-              </wp:inline>
-            </w:drawing>
-          </w:r>
         </w:p>
       </w:tc>
       <w:tc>
@@ -7897,7 +7871,7 @@
                         <pic:cNvPicPr/>
                       </pic:nvPicPr>
                       <pic:blipFill>
-                        <a:blip r:embed="rId2"/>
+                        <a:blip r:embed="rId1"/>
                         <a:stretch>
                           <a:fillRect/>
                         </a:stretch>
@@ -13638,30 +13612,6 @@
 </file>
 
 <file path=customXml/item1.xml><?xml version="1.0" encoding="utf-8"?>
-<?mso-contentType ?>
-<FormTemplates xmlns="http://schemas.microsoft.com/sharepoint/v3/contenttype/forms">
-  <Display>DocumentLibraryForm</Display>
-  <Edit>DocumentLibraryForm</Edit>
-  <New>DocumentLibraryForm</New>
-</FormTemplates>
-</file>
-
-<file path=customXml/item2.xml><?xml version="1.0" encoding="utf-8"?>
-<p:properties xmlns:p="http://schemas.microsoft.com/office/2006/metadata/properties" xmlns:xsi="http://www.w3.org/2001/XMLSchema-instance" xmlns:pc="http://schemas.microsoft.com/office/infopath/2007/PartnerControls">
-  <documentManagement>
-    <PublishingExpirationDate xmlns="http://schemas.microsoft.com/sharepoint/v3" xsi:nil="true"/>
-    <PublishingStartDate xmlns="http://schemas.microsoft.com/sharepoint/v3" xsi:nil="true"/>
-    <Document_x0020_Category xmlns="89f03bce-f152-41f4-9650-fe37265bc4e8">Template</Document_x0020_Category>
-    <_dlc_DocId xmlns="f3c3f036-aeff-4987-9d2d-0c23195640f4">RWD62N7DWRAC-5-134</_dlc_DocId>
-    <_dlc_DocIdUrl xmlns="f3c3f036-aeff-4987-9d2d-0c23195640f4">
-      <Url>https://sharepoint.hersheymed.net/it/teams/research/_layouts/DocIdRedir.aspx?ID=RWD62N7DWRAC-5-134</Url>
-      <Description>RWD62N7DWRAC-5-134</Description>
-    </_dlc_DocIdUrl>
-  </documentManagement>
-</p:properties>
-</file>
-
-<file path=customXml/item3.xml><?xml version="1.0" encoding="utf-8"?>
 <ct:contentTypeSchema xmlns:ct="http://schemas.microsoft.com/office/2006/metadata/contentType" xmlns:ma="http://schemas.microsoft.com/office/2006/metadata/properties/metaAttributes" ct:_="" ma:_="" ma:contentTypeName="Document" ma:contentTypeID="0x0101007E1CF74AED66964494166C38D6AC080F" ma:contentTypeVersion="3" ma:contentTypeDescription="Create a new document." ma:contentTypeScope="" ma:versionID="411d1e4156fbd06980d7511736e56ee6">
   <xsd:schema xmlns:xsd="http://www.w3.org/2001/XMLSchema" xmlns:xs="http://www.w3.org/2001/XMLSchema" xmlns:p="http://schemas.microsoft.com/office/2006/metadata/properties" xmlns:ns1="http://schemas.microsoft.com/sharepoint/v3" xmlns:ns2="89f03bce-f152-41f4-9650-fe37265bc4e8" xmlns:ns3="f3c3f036-aeff-4987-9d2d-0c23195640f4" targetNamespace="http://schemas.microsoft.com/office/2006/metadata/properties" ma:root="true" ma:fieldsID="87a4f32a3e4908854b801b8954ec86a8" ns1:_="" ns2:_="" ns3:_="">
     <xsd:import namespace="http://schemas.microsoft.com/sharepoint/v3"/>
@@ -13843,6 +13793,30 @@
 </ct:contentTypeSchema>
 </file>
 
+<file path=customXml/item2.xml><?xml version="1.0" encoding="utf-8"?>
+<p:properties xmlns:p="http://schemas.microsoft.com/office/2006/metadata/properties" xmlns:xsi="http://www.w3.org/2001/XMLSchema-instance" xmlns:pc="http://schemas.microsoft.com/office/infopath/2007/PartnerControls">
+  <documentManagement>
+    <PublishingExpirationDate xmlns="http://schemas.microsoft.com/sharepoint/v3" xsi:nil="true"/>
+    <PublishingStartDate xmlns="http://schemas.microsoft.com/sharepoint/v3" xsi:nil="true"/>
+    <Document_x0020_Category xmlns="89f03bce-f152-41f4-9650-fe37265bc4e8">Template</Document_x0020_Category>
+    <_dlc_DocId xmlns="f3c3f036-aeff-4987-9d2d-0c23195640f4">RWD62N7DWRAC-5-134</_dlc_DocId>
+    <_dlc_DocIdUrl xmlns="f3c3f036-aeff-4987-9d2d-0c23195640f4">
+      <Url>https://sharepoint.hersheymed.net/it/teams/research/_layouts/DocIdRedir.aspx?ID=RWD62N7DWRAC-5-134</Url>
+      <Description>RWD62N7DWRAC-5-134</Description>
+    </_dlc_DocIdUrl>
+  </documentManagement>
+</p:properties>
+</file>
+
+<file path=customXml/item3.xml><?xml version="1.0" encoding="utf-8"?>
+<?mso-contentType ?>
+<FormTemplates xmlns="http://schemas.microsoft.com/sharepoint/v3/contenttype/forms">
+  <Display>DocumentLibraryForm</Display>
+  <Edit>DocumentLibraryForm</Edit>
+  <New>DocumentLibraryForm</New>
+</FormTemplates>
+</file>
+
 <file path=customXml/item4.xml><?xml version="1.0" encoding="utf-8"?>
 <?mso-contentType ?>
 <spe:Receivers xmlns:spe="http://schemas.microsoft.com/sharepoint/events">
@@ -13894,26 +13868,6 @@
 </file>
 
 <file path=customXml/itemProps1.xml><?xml version="1.0" encoding="utf-8"?>
-<ds:datastoreItem xmlns:ds="http://schemas.openxmlformats.org/officeDocument/2006/customXml" ds:itemID="{08EAF61D-C90E-4857-B728-808D2266E3DE}">
-  <ds:schemaRefs>
-    <ds:schemaRef ds:uri="http://schemas.microsoft.com/sharepoint/v3/contenttype/forms"/>
-  </ds:schemaRefs>
-</ds:datastoreItem>
-</file>
-
-<file path=customXml/itemProps2.xml><?xml version="1.0" encoding="utf-8"?>
-<ds:datastoreItem xmlns:ds="http://schemas.openxmlformats.org/officeDocument/2006/customXml" ds:itemID="{B7A8A579-84BD-4964-9C17-EBDB007A4DEC}">
-  <ds:schemaRefs>
-    <ds:schemaRef ds:uri="http://schemas.microsoft.com/office/2006/metadata/properties"/>
-    <ds:schemaRef ds:uri="http://schemas.microsoft.com/office/infopath/2007/PartnerControls"/>
-    <ds:schemaRef ds:uri="http://schemas.microsoft.com/sharepoint/v3"/>
-    <ds:schemaRef ds:uri="89f03bce-f152-41f4-9650-fe37265bc4e8"/>
-    <ds:schemaRef ds:uri="f3c3f036-aeff-4987-9d2d-0c23195640f4"/>
-  </ds:schemaRefs>
-</ds:datastoreItem>
-</file>
-
-<file path=customXml/itemProps3.xml><?xml version="1.0" encoding="utf-8"?>
 <ds:datastoreItem xmlns:ds="http://schemas.openxmlformats.org/officeDocument/2006/customXml" ds:itemID="{4D6820BC-A770-4C95-A06F-E71E0F848D08}">
   <ds:schemaRefs>
     <ds:schemaRef ds:uri="http://schemas.microsoft.com/office/2006/metadata/contentType"/>
@@ -13933,6 +13887,26 @@
 </ds:datastoreItem>
 </file>
 
+<file path=customXml/itemProps2.xml><?xml version="1.0" encoding="utf-8"?>
+<ds:datastoreItem xmlns:ds="http://schemas.openxmlformats.org/officeDocument/2006/customXml" ds:itemID="{B7A8A579-84BD-4964-9C17-EBDB007A4DEC}">
+  <ds:schemaRefs>
+    <ds:schemaRef ds:uri="http://schemas.microsoft.com/office/2006/metadata/properties"/>
+    <ds:schemaRef ds:uri="http://schemas.microsoft.com/office/infopath/2007/PartnerControls"/>
+    <ds:schemaRef ds:uri="http://schemas.microsoft.com/sharepoint/v3"/>
+    <ds:schemaRef ds:uri="89f03bce-f152-41f4-9650-fe37265bc4e8"/>
+    <ds:schemaRef ds:uri="f3c3f036-aeff-4987-9d2d-0c23195640f4"/>
+  </ds:schemaRefs>
+</ds:datastoreItem>
+</file>
+
+<file path=customXml/itemProps3.xml><?xml version="1.0" encoding="utf-8"?>
+<ds:datastoreItem xmlns:ds="http://schemas.openxmlformats.org/officeDocument/2006/customXml" ds:itemID="{08EAF61D-C90E-4857-B728-808D2266E3DE}">
+  <ds:schemaRefs>
+    <ds:schemaRef ds:uri="http://schemas.microsoft.com/sharepoint/v3/contenttype/forms"/>
+  </ds:schemaRefs>
+</ds:datastoreItem>
+</file>
+
 <file path=customXml/itemProps4.xml><?xml version="1.0" encoding="utf-8"?>
 <ds:datastoreItem xmlns:ds="http://schemas.openxmlformats.org/officeDocument/2006/customXml" ds:itemID="{A669CB27-AC63-4E6D-8856-EA25C7C9644A}">
   <ds:schemaRefs>
@@ -13942,7 +13916,7 @@
 </file>
 
 <file path=customXml/itemProps5.xml><?xml version="1.0" encoding="utf-8"?>
-<ds:datastoreItem xmlns:ds="http://schemas.openxmlformats.org/officeDocument/2006/customXml" ds:itemID="{1AAFBB68-94DA-4555-97B3-07460F778C39}">
+<ds:datastoreItem xmlns:ds="http://schemas.openxmlformats.org/officeDocument/2006/customXml" ds:itemID="{81F77244-55FA-4B7F-B1D8-81A515CCBB66}">
   <ds:schemaRefs>
     <ds:schemaRef ds:uri="http://schemas.openxmlformats.org/officeDocument/2006/bibliography"/>
   </ds:schemaRefs>

</xml_diff>